<commit_message>
Removing comments and unnecessary blocks
</commit_message>
<xml_diff>
--- a/ResumeDocs/Resume-.docx
+++ b/ResumeDocs/Resume-.docx
@@ -166,7 +166,7 @@
           <w:bCs/>
           <w:sz w:val="20"/>
         </w:rPr>
-        <w:t>Tailwind CSS, JavaScript, Next.js, TypeScript, React, HTML5, CSS, JEST</w:t>
+        <w:t>TypeScript, JavaScript, React, HTML5, CSS, Tailwind CSS, Next.js, JEST</w:t>
       </w:r>
     </w:p>
     <w:p>
@@ -201,7 +201,7 @@
           <w:bCs/>
           <w:sz w:val="20"/>
         </w:rPr>
-        <w:t>.NET Core, C#, Java, Python, C++, Go, REST APIs, ASP.NET</w:t>
+        <w:t>Node.js, C#, Python, Java, C++, Go, .NET Core, REST APIs</w:t>
       </w:r>
     </w:p>
     <w:p>
@@ -1689,14 +1689,14 @@
           <w:sz w:val="20"/>
           <w:szCs w:val="20"/>
         </w:rPr>
-        <w:t>Tailwind CSS</w:t>
-      </w:r>
-      <w:r>
-        <w:rPr>
-          <w:sz w:val="20"/>
-          <w:szCs w:val="20"/>
-        </w:rPr>
-        <w:t xml:space="preserve">, Feb 2025 - </w:t>
+        <w:t>TypeScript</w:t>
+      </w:r>
+      <w:r>
+        <w:rPr>
+          <w:sz w:val="20"/>
+          <w:szCs w:val="20"/>
+        </w:rPr>
+        <w:t xml:space="preserve">, Jun 2025 - </w:t>
       </w:r>
       <w:r>
         <w:rPr>
@@ -1704,7 +1704,7 @@
           <w:sz w:val="20"/>
           <w:szCs w:val="20"/>
         </w:rPr>
-        <w:t>Issued by Meta</w:t>
+        <w:t>Issued by CodeAcademy</w:t>
       </w:r>
     </w:p>
     <w:p>
@@ -1759,14 +1759,14 @@
           <w:sz w:val="20"/>
           <w:szCs w:val="20"/>
         </w:rPr>
-        <w:t>Programming with JavaScript</w:t>
-      </w:r>
-      <w:r>
-        <w:rPr>
-          <w:sz w:val="20"/>
-          <w:szCs w:val="20"/>
-        </w:rPr>
-        <w:t xml:space="preserve">, Jun 2025 - </w:t>
+        <w:t>Advanced React</w:t>
+      </w:r>
+      <w:r>
+        <w:rPr>
+          <w:sz w:val="20"/>
+          <w:szCs w:val="20"/>
+        </w:rPr>
+        <w:t xml:space="preserve">, Aug 2025 - </w:t>
       </w:r>
       <w:r>
         <w:rPr>
@@ -2693,7 +2693,7 @@
     </w:lvl>
   </w:abstractNum>
   <w:abstractNum w:abstractNumId="8">
-    <w:nsid w:val="92873446"/>
+    <w:nsid w:val="5578B08F"/>
     <w:multiLevelType w:val="hybridMultilevel"/>
     <w:tmpl w:val="E7CC04EC"/>
     <w:lvl w:ilvl="0" w:tplc="04090001">

</xml_diff>